<commit_message>
Finished Project Ideation ver 1.0
Will submit it on Canvas after this commit
</commit_message>
<xml_diff>
--- a/Project Description.docx
+++ b/Project Description.docx
@@ -489,6 +489,67 @@
       </w:pPr>
       <w:r>
         <w:rPr>
+          <w:noProof/>
+        </w:rPr>
+        <w:lastRenderedPageBreak/>
+        <w:drawing>
+          <wp:anchor distT="0" distB="0" distL="114300" distR="114300" simplePos="0" relativeHeight="251660288" behindDoc="0" locked="0" layoutInCell="1" allowOverlap="1" wp14:anchorId="705F80D6" wp14:editId="7E98FC3E">
+            <wp:simplePos x="0" y="0"/>
+            <wp:positionH relativeFrom="page">
+              <wp:align>left</wp:align>
+            </wp:positionH>
+            <wp:positionV relativeFrom="paragraph">
+              <wp:posOffset>335280</wp:posOffset>
+            </wp:positionV>
+            <wp:extent cx="7637953" cy="4777740"/>
+            <wp:effectExtent l="0" t="0" r="1270" b="3810"/>
+            <wp:wrapSquare wrapText="bothSides"/>
+            <wp:docPr id="1780047849" name="Picture 1" descr="A screenshot of a movie&#10;&#10;Description automatically generated"/>
+            <wp:cNvGraphicFramePr>
+              <a:graphicFrameLocks xmlns:a="http://schemas.openxmlformats.org/drawingml/2006/main" noChangeAspect="1"/>
+            </wp:cNvGraphicFramePr>
+            <a:graphic xmlns:a="http://schemas.openxmlformats.org/drawingml/2006/main">
+              <a:graphicData uri="http://schemas.openxmlformats.org/drawingml/2006/picture">
+                <pic:pic xmlns:pic="http://schemas.openxmlformats.org/drawingml/2006/picture">
+                  <pic:nvPicPr>
+                    <pic:cNvPr id="1780047849" name="Picture 1" descr="A screenshot of a movie&#10;&#10;Description automatically generated"/>
+                    <pic:cNvPicPr/>
+                  </pic:nvPicPr>
+                  <pic:blipFill>
+                    <a:blip r:embed="rId10">
+                      <a:extLst>
+                        <a:ext uri="{28A0092B-C50C-407E-A947-70E740481C1C}">
+                          <a14:useLocalDpi xmlns:a14="http://schemas.microsoft.com/office/drawing/2010/main" val="0"/>
+                        </a:ext>
+                      </a:extLst>
+                    </a:blip>
+                    <a:stretch>
+                      <a:fillRect/>
+                    </a:stretch>
+                  </pic:blipFill>
+                  <pic:spPr>
+                    <a:xfrm>
+                      <a:off x="0" y="0"/>
+                      <a:ext cx="7637953" cy="4777740"/>
+                    </a:xfrm>
+                    <a:prstGeom prst="rect">
+                      <a:avLst/>
+                    </a:prstGeom>
+                  </pic:spPr>
+                </pic:pic>
+              </a:graphicData>
+            </a:graphic>
+            <wp14:sizeRelH relativeFrom="margin">
+              <wp14:pctWidth>0</wp14:pctWidth>
+            </wp14:sizeRelH>
+            <wp14:sizeRelV relativeFrom="margin">
+              <wp14:pctHeight>0</wp14:pctHeight>
+            </wp14:sizeRelV>
+          </wp:anchor>
+        </w:drawing>
+      </w:r>
+      <w:r>
+        <w:rPr>
           <w:b/>
           <w:bCs/>
           <w:sz w:val="28"/>
@@ -496,12 +557,75 @@
           <w:u w:val="single"/>
           <w:lang w:val="en-GB"/>
         </w:rPr>
-        <w:lastRenderedPageBreak/>
         <w:t>Wireframes</w:t>
       </w:r>
     </w:p>
+    <w:p>
+      <w:pPr>
+        <w:jc w:val="center"/>
+        <w:rPr>
+          <w:b/>
+          <w:bCs/>
+          <w:sz w:val="28"/>
+          <w:szCs w:val="28"/>
+          <w:u w:val="single"/>
+          <w:lang w:val="en-GB"/>
+        </w:rPr>
+      </w:pPr>
+      <w:r>
+        <w:rPr>
+          <w:b/>
+          <w:bCs/>
+          <w:sz w:val="28"/>
+          <w:szCs w:val="28"/>
+          <w:u w:val="single"/>
+          <w:lang w:val="en-GB"/>
+        </w:rPr>
+        <w:t>Movie Details Page:</w:t>
+      </w:r>
+      <w:r>
+        <w:rPr>
+          <w:noProof/>
+        </w:rPr>
+        <w:drawing>
+          <wp:inline distT="0" distB="0" distL="0" distR="0" wp14:anchorId="14FB6F93" wp14:editId="120B4AF7">
+            <wp:extent cx="5604509" cy="3474720"/>
+            <wp:effectExtent l="0" t="0" r="0" b="0"/>
+            <wp:docPr id="1156101365" name="Picture 1" descr="A screenshot of a movie&#10;&#10;Description automatically generated"/>
+            <wp:cNvGraphicFramePr>
+              <a:graphicFrameLocks xmlns:a="http://schemas.openxmlformats.org/drawingml/2006/main" noChangeAspect="1"/>
+            </wp:cNvGraphicFramePr>
+            <a:graphic xmlns:a="http://schemas.openxmlformats.org/drawingml/2006/main">
+              <a:graphicData uri="http://schemas.openxmlformats.org/drawingml/2006/picture">
+                <pic:pic xmlns:pic="http://schemas.openxmlformats.org/drawingml/2006/picture">
+                  <pic:nvPicPr>
+                    <pic:cNvPr id="1156101365" name="Picture 1" descr="A screenshot of a movie&#10;&#10;Description automatically generated"/>
+                    <pic:cNvPicPr/>
+                  </pic:nvPicPr>
+                  <pic:blipFill>
+                    <a:blip r:embed="rId11"/>
+                    <a:stretch>
+                      <a:fillRect/>
+                    </a:stretch>
+                  </pic:blipFill>
+                  <pic:spPr>
+                    <a:xfrm>
+                      <a:off x="0" y="0"/>
+                      <a:ext cx="5629693" cy="3490334"/>
+                    </a:xfrm>
+                    <a:prstGeom prst="rect">
+                      <a:avLst/>
+                    </a:prstGeom>
+                  </pic:spPr>
+                </pic:pic>
+              </a:graphicData>
+            </a:graphic>
+          </wp:inline>
+        </w:drawing>
+      </w:r>
+    </w:p>
     <w:sectPr>
-      <w:footerReference w:type="default" r:id="rId10"/>
+      <w:footerReference w:type="default" r:id="rId12"/>
       <w:pgSz w:w="11906" w:h="16838"/>
       <w:pgMar w:top="1440" w:right="1440" w:bottom="1440" w:left="1440" w:header="720" w:footer="720" w:gutter="0"/>
       <w:cols w:space="720"/>

</xml_diff>